<commit_message>
Arquitectura de Software corregido
funcionalidades
</commit_message>
<xml_diff>
--- a/Arquitectura de Software.docx
+++ b/Arquitectura de Software.docx
@@ -18,8 +18,8 @@
         <w:tblLook w:val="0000" w:firstRow="0" w:lastRow="0" w:firstColumn="0" w:lastColumn="0" w:noHBand="0" w:noVBand="0"/>
       </w:tblPr>
       <w:tblGrid>
-        <w:gridCol w:w="1570"/>
-        <w:gridCol w:w="1179"/>
+        <w:gridCol w:w="1397"/>
+        <w:gridCol w:w="1352"/>
         <w:gridCol w:w="1914"/>
         <w:gridCol w:w="1897"/>
         <w:gridCol w:w="1671"/>
@@ -61,66 +61,6 @@
       </w:tr>
       <w:tr>
         <w:trPr>
-          <w:trHeight w:val="1071"/>
-        </w:trPr>
-        <w:tc>
-          <w:tcPr>
-            <w:tcW w:w="1570" w:type="dxa"/>
-            <w:shd w:val="clear" w:color="auto" w:fill="2F5496" w:themeFill="accent5" w:themeFillShade="BF"/>
-            <w:vAlign w:val="center"/>
-          </w:tcPr>
-          <w:p>
-            <w:pPr>
-              <w:jc w:val="center"/>
-              <w:rPr>
-                <w:rFonts w:ascii="Arial Rounded MT Bold" w:hAnsi="Arial Rounded MT Bold"/>
-                <w:color w:val="4472C4" w:themeColor="accent5"/>
-                <w:sz w:val="24"/>
-                <w:szCs w:val="24"/>
-              </w:rPr>
-            </w:pPr>
-            <w:r>
-              <w:rPr>
-                <w:rFonts w:ascii="Arial Rounded MT Bold" w:hAnsi="Arial Rounded MT Bold"/>
-                <w:color w:val="FFFFFF" w:themeColor="background1"/>
-                <w:sz w:val="24"/>
-                <w:szCs w:val="24"/>
-              </w:rPr>
-              <w:t>Timer</w:t>
-            </w:r>
-          </w:p>
-        </w:tc>
-        <w:tc>
-          <w:tcPr>
-            <w:tcW w:w="11673" w:type="dxa"/>
-            <w:gridSpan w:val="7"/>
-            <w:shd w:val="clear" w:color="auto" w:fill="2F5496" w:themeFill="accent5" w:themeFillShade="BF"/>
-            <w:vAlign w:val="center"/>
-          </w:tcPr>
-          <w:p>
-            <w:pPr>
-              <w:jc w:val="center"/>
-              <w:rPr>
-                <w:rFonts w:ascii="Arial Rounded MT Bold" w:hAnsi="Arial Rounded MT Bold"/>
-                <w:color w:val="FFFFFF" w:themeColor="background1"/>
-                <w:sz w:val="24"/>
-                <w:szCs w:val="24"/>
-              </w:rPr>
-            </w:pPr>
-            <w:r>
-              <w:rPr>
-                <w:rFonts w:ascii="Arial Rounded MT Bold" w:hAnsi="Arial Rounded MT Bold"/>
-                <w:color w:val="FFFFFF" w:themeColor="background1"/>
-                <w:sz w:val="24"/>
-                <w:szCs w:val="24"/>
-              </w:rPr>
-              <w:t>GPIO</w:t>
-            </w:r>
-          </w:p>
-        </w:tc>
-      </w:tr>
-      <w:tr>
-        <w:trPr>
           <w:trHeight w:val="764"/>
         </w:trPr>
         <w:tc>
@@ -178,6 +118,15 @@
               </w:rPr>
               <w:t>DRV8825</w:t>
             </w:r>
+            <w:r>
+              <w:rPr>
+                <w:rFonts w:ascii="Arial Rounded MT Bold" w:hAnsi="Arial Rounded MT Bold"/>
+                <w:color w:val="FFFFFF" w:themeColor="background1"/>
+                <w:sz w:val="24"/>
+                <w:szCs w:val="24"/>
+              </w:rPr>
+              <w:t xml:space="preserve"> Stepper Motor Driver</w:t>
+            </w:r>
           </w:p>
         </w:tc>
         <w:tc>
@@ -288,7 +237,16 @@
                 <w:sz w:val="24"/>
                 <w:szCs w:val="24"/>
               </w:rPr>
-              <w:t>Indicators LEDS</w:t>
+              <w:t>Indicators LED</w:t>
+            </w:r>
+            <w:r>
+              <w:rPr>
+                <w:rFonts w:ascii="Arial Rounded MT Bold" w:hAnsi="Arial Rounded MT Bold"/>
+                <w:color w:val="FFFFFF" w:themeColor="background1"/>
+                <w:sz w:val="24"/>
+                <w:szCs w:val="24"/>
+              </w:rPr>
+              <w:t>s</w:t>
             </w:r>
           </w:p>
         </w:tc>
@@ -302,6 +260,9 @@
             <w:tcW w:w="2749" w:type="dxa"/>
             <w:gridSpan w:val="2"/>
             <w:vMerge/>
+            <w:tcBorders>
+              <w:bottom w:val="single" w:sz="12" w:space="0" w:color="auto"/>
+            </w:tcBorders>
             <w:shd w:val="clear" w:color="auto" w:fill="323E4F" w:themeFill="text2" w:themeFillShade="BF"/>
           </w:tcPr>
           <w:p>
@@ -315,6 +276,9 @@
         <w:tc>
           <w:tcPr>
             <w:tcW w:w="1914" w:type="dxa"/>
+            <w:tcBorders>
+              <w:bottom w:val="single" w:sz="12" w:space="0" w:color="auto"/>
+            </w:tcBorders>
             <w:shd w:val="clear" w:color="auto" w:fill="5B9BD5" w:themeFill="accent1"/>
             <w:vAlign w:val="center"/>
           </w:tcPr>
@@ -342,6 +306,9 @@
         <w:tc>
           <w:tcPr>
             <w:tcW w:w="1897" w:type="dxa"/>
+            <w:tcBorders>
+              <w:bottom w:val="single" w:sz="12" w:space="0" w:color="auto"/>
+            </w:tcBorders>
             <w:shd w:val="clear" w:color="auto" w:fill="5B9BD5" w:themeFill="accent1"/>
             <w:vAlign w:val="center"/>
           </w:tcPr>
@@ -370,6 +337,9 @@
           <w:tcPr>
             <w:tcW w:w="1671" w:type="dxa"/>
             <w:vMerge/>
+            <w:tcBorders>
+              <w:bottom w:val="single" w:sz="12" w:space="0" w:color="auto"/>
+            </w:tcBorders>
             <w:shd w:val="clear" w:color="auto" w:fill="5B9BD5" w:themeFill="accent1"/>
           </w:tcPr>
           <w:p/>
@@ -378,6 +348,9 @@
           <w:tcPr>
             <w:tcW w:w="1653" w:type="dxa"/>
             <w:vMerge/>
+            <w:tcBorders>
+              <w:bottom w:val="single" w:sz="12" w:space="0" w:color="auto"/>
+            </w:tcBorders>
             <w:shd w:val="clear" w:color="auto" w:fill="8EAADB" w:themeFill="accent5" w:themeFillTint="99"/>
           </w:tcPr>
           <w:p/>
@@ -386,6 +359,9 @@
           <w:tcPr>
             <w:tcW w:w="1547" w:type="dxa"/>
             <w:vMerge/>
+            <w:tcBorders>
+              <w:bottom w:val="single" w:sz="12" w:space="0" w:color="auto"/>
+            </w:tcBorders>
             <w:shd w:val="clear" w:color="auto" w:fill="5B9BD5" w:themeFill="accent1"/>
           </w:tcPr>
           <w:p/>
@@ -394,9 +370,210 @@
           <w:tcPr>
             <w:tcW w:w="1812" w:type="dxa"/>
             <w:vMerge/>
+            <w:tcBorders>
+              <w:bottom w:val="single" w:sz="12" w:space="0" w:color="auto"/>
+            </w:tcBorders>
             <w:shd w:val="clear" w:color="auto" w:fill="8EAADB" w:themeFill="accent5" w:themeFillTint="99"/>
           </w:tcPr>
           <w:p/>
+        </w:tc>
+      </w:tr>
+      <w:tr>
+        <w:trPr>
+          <w:trHeight w:val="914"/>
+        </w:trPr>
+        <w:tc>
+          <w:tcPr>
+            <w:tcW w:w="1397" w:type="dxa"/>
+            <w:tcBorders>
+              <w:top w:val="single" w:sz="12" w:space="0" w:color="auto"/>
+              <w:left w:val="single" w:sz="12" w:space="0" w:color="auto"/>
+              <w:bottom w:val="single" w:sz="12" w:space="0" w:color="auto"/>
+              <w:right w:val="single" w:sz="12" w:space="0" w:color="auto"/>
+            </w:tcBorders>
+            <w:shd w:val="clear" w:color="auto" w:fill="2F5496" w:themeFill="accent5" w:themeFillShade="BF"/>
+          </w:tcPr>
+          <w:p>
+            <w:pPr>
+              <w:jc w:val="center"/>
+              <w:rPr>
+                <w:rFonts w:ascii="Arial Rounded MT Bold" w:hAnsi="Arial Rounded MT Bold"/>
+                <w:b/>
+                <w:color w:val="FFFFFF" w:themeColor="background1"/>
+                <w:sz w:val="24"/>
+                <w:szCs w:val="24"/>
+              </w:rPr>
+            </w:pPr>
+          </w:p>
+          <w:p>
+            <w:pPr>
+              <w:jc w:val="center"/>
+              <w:rPr>
+                <w:rFonts w:ascii="Arial Rounded MT Bold" w:hAnsi="Arial Rounded MT Bold"/>
+                <w:b/>
+                <w:color w:val="2E74B5" w:themeColor="accent1" w:themeShade="BF"/>
+                <w:sz w:val="24"/>
+                <w:szCs w:val="24"/>
+              </w:rPr>
+            </w:pPr>
+            <w:r>
+              <w:rPr>
+                <w:rFonts w:ascii="Arial Rounded MT Bold" w:hAnsi="Arial Rounded MT Bold"/>
+                <w:b/>
+                <w:color w:val="FFFFFF" w:themeColor="background1"/>
+                <w:sz w:val="24"/>
+                <w:szCs w:val="24"/>
+              </w:rPr>
+              <w:t>Timer</w:t>
+            </w:r>
+          </w:p>
+        </w:tc>
+        <w:tc>
+          <w:tcPr>
+            <w:tcW w:w="3266" w:type="dxa"/>
+            <w:gridSpan w:val="2"/>
+            <w:tcBorders>
+              <w:top w:val="single" w:sz="12" w:space="0" w:color="auto"/>
+              <w:left w:val="single" w:sz="12" w:space="0" w:color="auto"/>
+              <w:bottom w:val="single" w:sz="12" w:space="0" w:color="auto"/>
+              <w:right w:val="nil"/>
+            </w:tcBorders>
+            <w:shd w:val="clear" w:color="auto" w:fill="2F5496" w:themeFill="accent5" w:themeFillShade="BF"/>
+            <w:vAlign w:val="center"/>
+          </w:tcPr>
+          <w:p>
+            <w:pPr>
+              <w:jc w:val="center"/>
+              <w:rPr>
+                <w:rFonts w:ascii="Arial Rounded MT Bold" w:hAnsi="Arial Rounded MT Bold"/>
+                <w:color w:val="4472C4" w:themeColor="accent5"/>
+                <w:sz w:val="24"/>
+                <w:szCs w:val="24"/>
+              </w:rPr>
+            </w:pPr>
+          </w:p>
+        </w:tc>
+        <w:tc>
+          <w:tcPr>
+            <w:tcW w:w="1897" w:type="dxa"/>
+            <w:tcBorders>
+              <w:top w:val="single" w:sz="12" w:space="0" w:color="auto"/>
+              <w:left w:val="nil"/>
+              <w:bottom w:val="single" w:sz="12" w:space="0" w:color="auto"/>
+              <w:right w:val="nil"/>
+            </w:tcBorders>
+            <w:shd w:val="clear" w:color="auto" w:fill="2F5496" w:themeFill="accent5" w:themeFillShade="BF"/>
+            <w:vAlign w:val="center"/>
+          </w:tcPr>
+          <w:p>
+            <w:pPr>
+              <w:jc w:val="center"/>
+              <w:rPr>
+                <w:rFonts w:ascii="Arial Rounded MT Bold" w:hAnsi="Arial Rounded MT Bold"/>
+                <w:color w:val="FFFFFF" w:themeColor="background1"/>
+                <w:sz w:val="28"/>
+                <w:szCs w:val="28"/>
+              </w:rPr>
+            </w:pPr>
+          </w:p>
+        </w:tc>
+        <w:tc>
+          <w:tcPr>
+            <w:tcW w:w="1671" w:type="dxa"/>
+            <w:tcBorders>
+              <w:top w:val="single" w:sz="12" w:space="0" w:color="auto"/>
+              <w:left w:val="nil"/>
+              <w:bottom w:val="single" w:sz="12" w:space="0" w:color="auto"/>
+              <w:right w:val="nil"/>
+            </w:tcBorders>
+            <w:shd w:val="clear" w:color="auto" w:fill="2F5496" w:themeFill="accent5" w:themeFillShade="BF"/>
+          </w:tcPr>
+          <w:p>
+            <w:pPr>
+              <w:rPr>
+                <w:rFonts w:ascii="Arial Rounded MT Bold" w:hAnsi="Arial Rounded MT Bold"/>
+                <w:color w:val="FFFFFF" w:themeColor="background1"/>
+                <w:sz w:val="28"/>
+                <w:szCs w:val="28"/>
+              </w:rPr>
+            </w:pPr>
+          </w:p>
+          <w:p>
+            <w:pPr>
+              <w:rPr>
+                <w:rFonts w:ascii="Arial Rounded MT Bold" w:hAnsi="Arial Rounded MT Bold"/>
+                <w:color w:val="FFFFFF" w:themeColor="background1"/>
+                <w:sz w:val="28"/>
+                <w:szCs w:val="28"/>
+              </w:rPr>
+            </w:pPr>
+            <w:r>
+              <w:rPr>
+                <w:rFonts w:ascii="Arial Rounded MT Bold" w:hAnsi="Arial Rounded MT Bold"/>
+                <w:color w:val="FFFFFF" w:themeColor="background1"/>
+                <w:sz w:val="28"/>
+                <w:szCs w:val="28"/>
+              </w:rPr>
+              <w:t>GPIO</w:t>
+            </w:r>
+          </w:p>
+        </w:tc>
+        <w:tc>
+          <w:tcPr>
+            <w:tcW w:w="1653" w:type="dxa"/>
+            <w:tcBorders>
+              <w:top w:val="single" w:sz="12" w:space="0" w:color="auto"/>
+              <w:left w:val="nil"/>
+              <w:bottom w:val="single" w:sz="12" w:space="0" w:color="auto"/>
+              <w:right w:val="nil"/>
+            </w:tcBorders>
+            <w:shd w:val="clear" w:color="auto" w:fill="2F5496" w:themeFill="accent5" w:themeFillShade="BF"/>
+          </w:tcPr>
+          <w:p>
+            <w:pPr>
+              <w:rPr>
+                <w:color w:val="4472C4" w:themeColor="accent5"/>
+              </w:rPr>
+            </w:pPr>
+          </w:p>
+        </w:tc>
+        <w:tc>
+          <w:tcPr>
+            <w:tcW w:w="1547" w:type="dxa"/>
+            <w:tcBorders>
+              <w:top w:val="single" w:sz="12" w:space="0" w:color="auto"/>
+              <w:left w:val="nil"/>
+              <w:bottom w:val="single" w:sz="12" w:space="0" w:color="auto"/>
+              <w:right w:val="nil"/>
+            </w:tcBorders>
+            <w:shd w:val="clear" w:color="auto" w:fill="2F5496" w:themeFill="accent5" w:themeFillShade="BF"/>
+          </w:tcPr>
+          <w:p>
+            <w:pPr>
+              <w:rPr>
+                <w:color w:val="4472C4" w:themeColor="accent5"/>
+              </w:rPr>
+            </w:pPr>
+          </w:p>
+        </w:tc>
+        <w:tc>
+          <w:tcPr>
+            <w:tcW w:w="1812" w:type="dxa"/>
+            <w:tcBorders>
+              <w:top w:val="single" w:sz="12" w:space="0" w:color="auto"/>
+              <w:left w:val="nil"/>
+              <w:bottom w:val="single" w:sz="12" w:space="0" w:color="auto"/>
+              <w:right w:val="single" w:sz="12" w:space="0" w:color="auto"/>
+            </w:tcBorders>
+            <w:shd w:val="clear" w:color="auto" w:fill="2F5496" w:themeFill="accent5" w:themeFillShade="BF"/>
+          </w:tcPr>
+          <w:p>
+            <w:pPr>
+              <w:rPr>
+                <w:color w:val="4472C4" w:themeColor="accent5"/>
+              </w:rPr>
+            </w:pPr>
+          </w:p>
         </w:tc>
       </w:tr>
     </w:tbl>
@@ -412,6 +589,7 @@
     </w:p>
     <w:p>
       <w:pPr>
+        <w:outlineLvl w:val="0"/>
         <w:rPr>
           <w:rFonts w:ascii="Arial Rounded MT Bold" w:hAnsi="Arial Rounded MT Bold"/>
           <w:sz w:val="28"/>
@@ -424,7 +602,7 @@
           <w:sz w:val="28"/>
           <w:szCs w:val="28"/>
         </w:rPr>
-        <w:t>ARQUITECTURA DE S</w:t>
+        <w:t>ARQ</w:t>
       </w:r>
       <w:bookmarkStart w:id="0" w:name="_GoBack"/>
       <w:bookmarkEnd w:id="0"/>
@@ -434,7 +612,7 @@
           <w:sz w:val="28"/>
           <w:szCs w:val="28"/>
         </w:rPr>
-        <w:t>OFTWARE</w:t>
+        <w:t>UITECTURA DE SOFTWARE</w:t>
       </w:r>
     </w:p>
     <w:sectPr>
@@ -570,6 +748,7 @@
     <w:lsdException w:name="HTML Sample" w:semiHidden="1" w:unhideWhenUsed="1"/>
     <w:lsdException w:name="HTML Typewriter" w:semiHidden="1" w:unhideWhenUsed="1"/>
     <w:lsdException w:name="HTML Variable" w:semiHidden="1" w:unhideWhenUsed="1"/>
+    <w:lsdException w:name="Normal Table" w:semiHidden="1" w:unhideWhenUsed="1"/>
     <w:lsdException w:name="annotation subject" w:semiHidden="1" w:unhideWhenUsed="1"/>
     <w:lsdException w:name="No List" w:semiHidden="1" w:unhideWhenUsed="1"/>
     <w:lsdException w:name="Outline List 1" w:semiHidden="1" w:unhideWhenUsed="1"/>
@@ -615,9 +794,11 @@
     <w:lsdException w:name="Table Subtle 1" w:semiHidden="1" w:unhideWhenUsed="1"/>
     <w:lsdException w:name="Table Subtle 2" w:semiHidden="1" w:unhideWhenUsed="1"/>
     <w:lsdException w:name="Table Web 1" w:semiHidden="1" w:unhideWhenUsed="1"/>
+    <w:lsdException w:name="Table Web 2" w:semiHidden="1" w:unhideWhenUsed="1"/>
     <w:lsdException w:name="Table Web 3" w:semiHidden="1" w:unhideWhenUsed="1"/>
     <w:lsdException w:name="Balloon Text" w:semiHidden="1" w:unhideWhenUsed="1"/>
     <w:lsdException w:name="Table Grid" w:uiPriority="39"/>
+    <w:lsdException w:name="Table Theme" w:semiHidden="1" w:unhideWhenUsed="1"/>
     <w:lsdException w:name="Placeholder Text" w:semiHidden="1"/>
     <w:lsdException w:name="No Spacing" w:uiPriority="1" w:qFormat="1"/>
     <w:lsdException w:name="Light Shading" w:uiPriority="60"/>

</xml_diff>

<commit_message>
Software architecture on PDF available.
</commit_message>
<xml_diff>
--- a/Arquitectura de Software.docx
+++ b/Arquitectura de Software.docx
@@ -1,10 +1,10 @@
 
 <file path=word/document.xml><?xml version="1.0" encoding="utf-8"?>
-<w:document xmlns:wpc="http://schemas.microsoft.com/office/word/2010/wordprocessingCanvas" xmlns:mo="http://schemas.microsoft.com/office/mac/office/2008/main" xmlns:mc="http://schemas.openxmlformats.org/markup-compatibility/2006" xmlns:mv="urn:schemas-microsoft-com:mac:vml" xmlns:o="urn:schemas-microsoft-com:office:office" xmlns:r="http://schemas.openxmlformats.org/officeDocument/2006/relationships" xmlns:m="http://schemas.openxmlformats.org/officeDocument/2006/math" xmlns:v="urn:schemas-microsoft-com:vml" xmlns:wp14="http://schemas.microsoft.com/office/word/2010/wordprocessingDrawing" xmlns:wp="http://schemas.openxmlformats.org/drawingml/2006/wordprocessingDrawing" xmlns:w10="urn:schemas-microsoft-com:office:word" xmlns:w="http://schemas.openxmlformats.org/wordprocessingml/2006/main" xmlns:w14="http://schemas.microsoft.com/office/word/2010/wordml" xmlns:w15="http://schemas.microsoft.com/office/word/2012/wordml" xmlns:wpg="http://schemas.microsoft.com/office/word/2010/wordprocessingGroup" xmlns:wpi="http://schemas.microsoft.com/office/word/2010/wordprocessingInk" xmlns:wne="http://schemas.microsoft.com/office/word/2006/wordml" xmlns:wps="http://schemas.microsoft.com/office/word/2010/wordprocessingShape" mc:Ignorable="w14 w15 wp14">
+<w:document xmlns:wpc="http://schemas.microsoft.com/office/word/2010/wordprocessingCanvas" xmlns:mc="http://schemas.openxmlformats.org/markup-compatibility/2006" xmlns:o="urn:schemas-microsoft-com:office:office" xmlns:r="http://schemas.openxmlformats.org/officeDocument/2006/relationships" xmlns:m="http://schemas.openxmlformats.org/officeDocument/2006/math" xmlns:v="urn:schemas-microsoft-com:vml" xmlns:wp14="http://schemas.microsoft.com/office/word/2010/wordprocessingDrawing" xmlns:wp="http://schemas.openxmlformats.org/drawingml/2006/wordprocessingDrawing" xmlns:w10="urn:schemas-microsoft-com:office:word" xmlns:w="http://schemas.openxmlformats.org/wordprocessingml/2006/main" xmlns:w14="http://schemas.microsoft.com/office/word/2010/wordml" xmlns:w15="http://schemas.microsoft.com/office/word/2012/wordml" xmlns:wpg="http://schemas.microsoft.com/office/word/2010/wordprocessingGroup" xmlns:wpi="http://schemas.microsoft.com/office/word/2010/wordprocessingInk" xmlns:wne="http://schemas.microsoft.com/office/word/2006/wordml" xmlns:wps="http://schemas.microsoft.com/office/word/2010/wordprocessingShape" mc:Ignorable="w14 w15 wp14">
   <w:body>
     <w:tbl>
       <w:tblPr>
-        <w:tblStyle w:val="Tablaconcuadrcula"/>
+        <w:tblStyle w:val="TableGrid"/>
         <w:tblpPr w:leftFromText="180" w:rightFromText="180" w:vertAnchor="page" w:horzAnchor="page" w:tblpX="1450" w:tblpY="3245"/>
         <w:tblW w:w="13243" w:type="dxa"/>
         <w:tblBorders>
@@ -42,14 +42,14 @@
             <w:pPr>
               <w:jc w:val="center"/>
               <w:rPr>
-                <w:rFonts w:ascii="Arial Rounded MT Bold" w:hAnsi="Arial Rounded MT Bold"/>
+                <w:rFonts w:ascii="Arial" w:hAnsi="Arial" w:cs="Arial"/>
                 <w:sz w:val="24"/>
                 <w:szCs w:val="24"/>
               </w:rPr>
             </w:pPr>
             <w:r>
               <w:rPr>
-                <w:rFonts w:ascii="Arial Rounded MT Bold" w:hAnsi="Arial Rounded MT Bold"/>
+                <w:rFonts w:ascii="Arial" w:hAnsi="Arial" w:cs="Arial"/>
                 <w:color w:val="FFFFFF" w:themeColor="background1"/>
                 <w:sz w:val="24"/>
                 <w:szCs w:val="24"/>
@@ -75,7 +75,7 @@
             <w:pPr>
               <w:jc w:val="center"/>
               <w:rPr>
-                <w:rFonts w:ascii="Arial Rounded MT Bold" w:hAnsi="Arial Rounded MT Bold"/>
+                <w:rFonts w:ascii="Arial" w:hAnsi="Arial" w:cs="Arial"/>
                 <w:color w:val="FFFFFF" w:themeColor="background1"/>
                 <w:sz w:val="24"/>
                 <w:szCs w:val="24"/>
@@ -83,7 +83,7 @@
             </w:pPr>
             <w:r>
               <w:rPr>
-                <w:rFonts w:ascii="Arial Rounded MT Bold" w:hAnsi="Arial Rounded MT Bold"/>
+                <w:rFonts w:ascii="Arial" w:hAnsi="Arial" w:cs="Arial"/>
                 <w:color w:val="FFFFFF" w:themeColor="background1"/>
                 <w:sz w:val="24"/>
                 <w:szCs w:val="24"/>
@@ -103,7 +103,7 @@
             <w:pPr>
               <w:jc w:val="center"/>
               <w:rPr>
-                <w:rFonts w:ascii="Arial Rounded MT Bold" w:hAnsi="Arial Rounded MT Bold"/>
+                <w:rFonts w:ascii="Arial" w:hAnsi="Arial" w:cs="Arial"/>
                 <w:color w:val="FFFFFF" w:themeColor="background1"/>
                 <w:sz w:val="24"/>
                 <w:szCs w:val="24"/>
@@ -111,7 +111,7 @@
             </w:pPr>
             <w:r>
               <w:rPr>
-                <w:rFonts w:ascii="Arial Rounded MT Bold" w:hAnsi="Arial Rounded MT Bold"/>
+                <w:rFonts w:ascii="Arial" w:hAnsi="Arial" w:cs="Arial"/>
                 <w:color w:val="FFFFFF" w:themeColor="background1"/>
                 <w:sz w:val="24"/>
                 <w:szCs w:val="24"/>
@@ -120,7 +120,7 @@
             </w:r>
             <w:r>
               <w:rPr>
-                <w:rFonts w:ascii="Arial Rounded MT Bold" w:hAnsi="Arial Rounded MT Bold"/>
+                <w:rFonts w:ascii="Arial" w:hAnsi="Arial" w:cs="Arial"/>
                 <w:color w:val="FFFFFF" w:themeColor="background1"/>
                 <w:sz w:val="24"/>
                 <w:szCs w:val="24"/>
@@ -140,7 +140,7 @@
             <w:pPr>
               <w:jc w:val="center"/>
               <w:rPr>
-                <w:rFonts w:ascii="Arial Rounded MT Bold" w:hAnsi="Arial Rounded MT Bold"/>
+                <w:rFonts w:ascii="Arial" w:hAnsi="Arial" w:cs="Arial"/>
                 <w:color w:val="FFFFFF" w:themeColor="background1"/>
                 <w:sz w:val="24"/>
                 <w:szCs w:val="24"/>
@@ -148,7 +148,7 @@
             </w:pPr>
             <w:r>
               <w:rPr>
-                <w:rFonts w:ascii="Arial Rounded MT Bold" w:hAnsi="Arial Rounded MT Bold"/>
+                <w:rFonts w:ascii="Arial" w:hAnsi="Arial" w:cs="Arial"/>
                 <w:color w:val="FFFFFF" w:themeColor="background1"/>
                 <w:sz w:val="24"/>
                 <w:szCs w:val="24"/>
@@ -168,7 +168,7 @@
             <w:pPr>
               <w:jc w:val="center"/>
               <w:rPr>
-                <w:rFonts w:ascii="Arial Rounded MT Bold" w:hAnsi="Arial Rounded MT Bold"/>
+                <w:rFonts w:ascii="Arial" w:hAnsi="Arial" w:cs="Arial"/>
                 <w:color w:val="FFFFFF" w:themeColor="background1"/>
                 <w:sz w:val="24"/>
                 <w:szCs w:val="24"/>
@@ -176,7 +176,7 @@
             </w:pPr>
             <w:r>
               <w:rPr>
-                <w:rFonts w:ascii="Arial Rounded MT Bold" w:hAnsi="Arial Rounded MT Bold"/>
+                <w:rFonts w:ascii="Arial" w:hAnsi="Arial" w:cs="Arial"/>
                 <w:color w:val="FFFFFF" w:themeColor="background1"/>
                 <w:sz w:val="24"/>
                 <w:szCs w:val="24"/>
@@ -196,7 +196,7 @@
             <w:pPr>
               <w:jc w:val="center"/>
               <w:rPr>
-                <w:rFonts w:ascii="Arial Rounded MT Bold" w:hAnsi="Arial Rounded MT Bold"/>
+                <w:rFonts w:ascii="Arial" w:hAnsi="Arial" w:cs="Arial"/>
                 <w:color w:val="FFFFFF" w:themeColor="background1"/>
                 <w:sz w:val="24"/>
                 <w:szCs w:val="24"/>
@@ -204,7 +204,7 @@
             </w:pPr>
             <w:r>
               <w:rPr>
-                <w:rFonts w:ascii="Arial Rounded MT Bold" w:hAnsi="Arial Rounded MT Bold"/>
+                <w:rFonts w:ascii="Arial" w:hAnsi="Arial" w:cs="Arial"/>
                 <w:color w:val="FFFFFF" w:themeColor="background1"/>
                 <w:sz w:val="24"/>
                 <w:szCs w:val="24"/>
@@ -224,7 +224,7 @@
             <w:pPr>
               <w:jc w:val="center"/>
               <w:rPr>
-                <w:rFonts w:ascii="Arial Rounded MT Bold" w:hAnsi="Arial Rounded MT Bold"/>
+                <w:rFonts w:ascii="Arial" w:hAnsi="Arial" w:cs="Arial"/>
                 <w:color w:val="FFFFFF" w:themeColor="background1"/>
                 <w:sz w:val="24"/>
                 <w:szCs w:val="24"/>
@@ -232,7 +232,7 @@
             </w:pPr>
             <w:r>
               <w:rPr>
-                <w:rFonts w:ascii="Arial Rounded MT Bold" w:hAnsi="Arial Rounded MT Bold"/>
+                <w:rFonts w:ascii="Arial" w:hAnsi="Arial" w:cs="Arial"/>
                 <w:color w:val="FFFFFF" w:themeColor="background1"/>
                 <w:sz w:val="24"/>
                 <w:szCs w:val="24"/>
@@ -241,7 +241,7 @@
             </w:r>
             <w:r>
               <w:rPr>
-                <w:rFonts w:ascii="Arial Rounded MT Bold" w:hAnsi="Arial Rounded MT Bold"/>
+                <w:rFonts w:ascii="Arial" w:hAnsi="Arial" w:cs="Arial"/>
                 <w:color w:val="FFFFFF" w:themeColor="background1"/>
                 <w:sz w:val="24"/>
                 <w:szCs w:val="24"/>
@@ -268,6 +268,7 @@
           <w:p>
             <w:pPr>
               <w:rPr>
+                <w:rFonts w:ascii="Arial" w:hAnsi="Arial" w:cs="Arial"/>
                 <w:color w:val="FFFFFF" w:themeColor="background1"/>
               </w:rPr>
             </w:pPr>
@@ -286,7 +287,7 @@
             <w:pPr>
               <w:jc w:val="center"/>
               <w:rPr>
-                <w:rFonts w:ascii="Arial Rounded MT Bold" w:hAnsi="Arial Rounded MT Bold"/>
+                <w:rFonts w:ascii="Arial" w:hAnsi="Arial" w:cs="Arial"/>
                 <w:color w:val="FFFFFF" w:themeColor="background1"/>
                 <w:sz w:val="24"/>
                 <w:szCs w:val="24"/>
@@ -294,7 +295,7 @@
             </w:pPr>
             <w:r>
               <w:rPr>
-                <w:rFonts w:ascii="Arial Rounded MT Bold" w:hAnsi="Arial Rounded MT Bold"/>
+                <w:rFonts w:ascii="Arial" w:hAnsi="Arial" w:cs="Arial"/>
                 <w:color w:val="FFFFFF" w:themeColor="background1"/>
                 <w:sz w:val="24"/>
                 <w:szCs w:val="24"/>
@@ -316,7 +317,7 @@
             <w:pPr>
               <w:jc w:val="center"/>
               <w:rPr>
-                <w:rFonts w:ascii="Arial Rounded MT Bold" w:hAnsi="Arial Rounded MT Bold"/>
+                <w:rFonts w:ascii="Arial" w:hAnsi="Arial" w:cs="Arial"/>
                 <w:color w:val="FFFFFF" w:themeColor="background1"/>
                 <w:sz w:val="24"/>
                 <w:szCs w:val="24"/>
@@ -324,7 +325,7 @@
             </w:pPr>
             <w:r>
               <w:rPr>
-                <w:rFonts w:ascii="Arial Rounded MT Bold" w:hAnsi="Arial Rounded MT Bold"/>
+                <w:rFonts w:ascii="Arial" w:hAnsi="Arial" w:cs="Arial"/>
                 <w:color w:val="FFFFFF" w:themeColor="background1"/>
                 <w:sz w:val="24"/>
                 <w:szCs w:val="24"/>
@@ -342,7 +343,13 @@
             </w:tcBorders>
             <w:shd w:val="clear" w:color="auto" w:fill="5B9BD5" w:themeFill="accent1"/>
           </w:tcPr>
-          <w:p/>
+          <w:p>
+            <w:pPr>
+              <w:rPr>
+                <w:rFonts w:ascii="Arial" w:hAnsi="Arial" w:cs="Arial"/>
+              </w:rPr>
+            </w:pPr>
+          </w:p>
         </w:tc>
         <w:tc>
           <w:tcPr>
@@ -353,7 +360,13 @@
             </w:tcBorders>
             <w:shd w:val="clear" w:color="auto" w:fill="8EAADB" w:themeFill="accent5" w:themeFillTint="99"/>
           </w:tcPr>
-          <w:p/>
+          <w:p>
+            <w:pPr>
+              <w:rPr>
+                <w:rFonts w:ascii="Arial" w:hAnsi="Arial" w:cs="Arial"/>
+              </w:rPr>
+            </w:pPr>
+          </w:p>
         </w:tc>
         <w:tc>
           <w:tcPr>
@@ -364,7 +377,13 @@
             </w:tcBorders>
             <w:shd w:val="clear" w:color="auto" w:fill="5B9BD5" w:themeFill="accent1"/>
           </w:tcPr>
-          <w:p/>
+          <w:p>
+            <w:pPr>
+              <w:rPr>
+                <w:rFonts w:ascii="Arial" w:hAnsi="Arial" w:cs="Arial"/>
+              </w:rPr>
+            </w:pPr>
+          </w:p>
         </w:tc>
         <w:tc>
           <w:tcPr>
@@ -375,7 +394,13 @@
             </w:tcBorders>
             <w:shd w:val="clear" w:color="auto" w:fill="8EAADB" w:themeFill="accent5" w:themeFillTint="99"/>
           </w:tcPr>
-          <w:p/>
+          <w:p>
+            <w:pPr>
+              <w:rPr>
+                <w:rFonts w:ascii="Arial" w:hAnsi="Arial" w:cs="Arial"/>
+              </w:rPr>
+            </w:pPr>
+          </w:p>
         </w:tc>
       </w:tr>
       <w:tr>
@@ -397,7 +422,7 @@
             <w:pPr>
               <w:jc w:val="center"/>
               <w:rPr>
-                <w:rFonts w:ascii="Arial Rounded MT Bold" w:hAnsi="Arial Rounded MT Bold"/>
+                <w:rFonts w:ascii="Arial" w:hAnsi="Arial" w:cs="Arial"/>
                 <w:b/>
                 <w:color w:val="FFFFFF" w:themeColor="background1"/>
                 <w:sz w:val="24"/>
@@ -409,7 +434,7 @@
             <w:pPr>
               <w:jc w:val="center"/>
               <w:rPr>
-                <w:rFonts w:ascii="Arial Rounded MT Bold" w:hAnsi="Arial Rounded MT Bold"/>
+                <w:rFonts w:ascii="Arial" w:hAnsi="Arial" w:cs="Arial"/>
                 <w:b/>
                 <w:color w:val="2E74B5" w:themeColor="accent1" w:themeShade="BF"/>
                 <w:sz w:val="24"/>
@@ -418,7 +443,7 @@
             </w:pPr>
             <w:r>
               <w:rPr>
-                <w:rFonts w:ascii="Arial Rounded MT Bold" w:hAnsi="Arial Rounded MT Bold"/>
+                <w:rFonts w:ascii="Arial" w:hAnsi="Arial" w:cs="Arial"/>
                 <w:b/>
                 <w:color w:val="FFFFFF" w:themeColor="background1"/>
                 <w:sz w:val="24"/>
@@ -445,7 +470,7 @@
             <w:pPr>
               <w:jc w:val="center"/>
               <w:rPr>
-                <w:rFonts w:ascii="Arial Rounded MT Bold" w:hAnsi="Arial Rounded MT Bold"/>
+                <w:rFonts w:ascii="Arial" w:hAnsi="Arial" w:cs="Arial"/>
                 <w:color w:val="4472C4" w:themeColor="accent5"/>
                 <w:sz w:val="24"/>
                 <w:szCs w:val="24"/>
@@ -469,7 +494,7 @@
             <w:pPr>
               <w:jc w:val="center"/>
               <w:rPr>
-                <w:rFonts w:ascii="Arial Rounded MT Bold" w:hAnsi="Arial Rounded MT Bold"/>
+                <w:rFonts w:ascii="Arial" w:hAnsi="Arial" w:cs="Arial"/>
                 <w:color w:val="FFFFFF" w:themeColor="background1"/>
                 <w:sz w:val="28"/>
                 <w:szCs w:val="28"/>
@@ -491,7 +516,7 @@
           <w:p>
             <w:pPr>
               <w:rPr>
-                <w:rFonts w:ascii="Arial Rounded MT Bold" w:hAnsi="Arial Rounded MT Bold"/>
+                <w:rFonts w:ascii="Arial" w:hAnsi="Arial" w:cs="Arial"/>
                 <w:color w:val="FFFFFF" w:themeColor="background1"/>
                 <w:sz w:val="28"/>
                 <w:szCs w:val="28"/>
@@ -501,7 +526,7 @@
           <w:p>
             <w:pPr>
               <w:rPr>
-                <w:rFonts w:ascii="Arial Rounded MT Bold" w:hAnsi="Arial Rounded MT Bold"/>
+                <w:rFonts w:ascii="Arial" w:hAnsi="Arial" w:cs="Arial"/>
                 <w:color w:val="FFFFFF" w:themeColor="background1"/>
                 <w:sz w:val="28"/>
                 <w:szCs w:val="28"/>
@@ -509,7 +534,7 @@
             </w:pPr>
             <w:r>
               <w:rPr>
-                <w:rFonts w:ascii="Arial Rounded MT Bold" w:hAnsi="Arial Rounded MT Bold"/>
+                <w:rFonts w:ascii="Arial" w:hAnsi="Arial" w:cs="Arial"/>
                 <w:color w:val="FFFFFF" w:themeColor="background1"/>
                 <w:sz w:val="28"/>
                 <w:szCs w:val="28"/>
@@ -532,6 +557,7 @@
           <w:p>
             <w:pPr>
               <w:rPr>
+                <w:rFonts w:ascii="Arial" w:hAnsi="Arial" w:cs="Arial"/>
                 <w:color w:val="4472C4" w:themeColor="accent5"/>
               </w:rPr>
             </w:pPr>
@@ -551,6 +577,7 @@
           <w:p>
             <w:pPr>
               <w:rPr>
+                <w:rFonts w:ascii="Arial" w:hAnsi="Arial" w:cs="Arial"/>
                 <w:color w:val="4472C4" w:themeColor="accent5"/>
               </w:rPr>
             </w:pPr>
@@ -570,6 +597,7 @@
           <w:p>
             <w:pPr>
               <w:rPr>
+                <w:rFonts w:ascii="Arial" w:hAnsi="Arial" w:cs="Arial"/>
                 <w:color w:val="4472C4" w:themeColor="accent5"/>
               </w:rPr>
             </w:pPr>
@@ -577,42 +605,40 @@
         </w:tc>
       </w:tr>
     </w:tbl>
-    <w:p/>
     <w:p>
       <w:pPr>
         <w:rPr>
-          <w:rFonts w:ascii="Arial Rounded MT Bold" w:hAnsi="Arial Rounded MT Bold"/>
-          <w:sz w:val="28"/>
-          <w:szCs w:val="28"/>
+          <w:rFonts w:ascii="Arial" w:hAnsi="Arial" w:cs="Arial"/>
         </w:rPr>
       </w:pPr>
     </w:p>
     <w:p>
       <w:pPr>
+        <w:rPr>
+          <w:rFonts w:ascii="Arial" w:hAnsi="Arial" w:cs="Arial"/>
+          <w:sz w:val="28"/>
+          <w:szCs w:val="28"/>
+        </w:rPr>
+      </w:pPr>
+      <w:bookmarkStart w:id="0" w:name="_GoBack"/>
+      <w:bookmarkEnd w:id="0"/>
+    </w:p>
+    <w:p>
+      <w:pPr>
         <w:outlineLvl w:val="0"/>
         <w:rPr>
-          <w:rFonts w:ascii="Arial Rounded MT Bold" w:hAnsi="Arial Rounded MT Bold"/>
+          <w:rFonts w:ascii="Arial" w:hAnsi="Arial" w:cs="Arial"/>
           <w:sz w:val="28"/>
           <w:szCs w:val="28"/>
         </w:rPr>
       </w:pPr>
       <w:r>
         <w:rPr>
-          <w:rFonts w:ascii="Arial Rounded MT Bold" w:hAnsi="Arial Rounded MT Bold"/>
+          <w:rFonts w:ascii="Arial" w:hAnsi="Arial" w:cs="Arial"/>
           <w:sz w:val="28"/>
           <w:szCs w:val="28"/>
         </w:rPr>
-        <w:t>ARQ</w:t>
-      </w:r>
-      <w:bookmarkStart w:id="0" w:name="_GoBack"/>
-      <w:bookmarkEnd w:id="0"/>
-      <w:r>
-        <w:rPr>
-          <w:rFonts w:ascii="Arial Rounded MT Bold" w:hAnsi="Arial Rounded MT Bold"/>
-          <w:sz w:val="28"/>
-          <w:szCs w:val="28"/>
-        </w:rPr>
-        <w:t>UITECTURA DE SOFTWARE</w:t>
+        <w:t>ARQUITECTURA DE SOFTWARE</w:t>
       </w:r>
     </w:p>
     <w:sectPr>
@@ -642,7 +668,7 @@
       </w:pPr>
     </w:pPrDefault>
   </w:docDefaults>
-  <w:latentStyles w:defLockedState="0" w:defUIPriority="99" w:defSemiHidden="0" w:defUnhideWhenUsed="0" w:defQFormat="0" w:count="382">
+  <w:latentStyles w:defLockedState="0" w:defUIPriority="99" w:defSemiHidden="0" w:defUnhideWhenUsed="0" w:defQFormat="0" w:count="371">
     <w:lsdException w:name="Normal" w:uiPriority="0" w:qFormat="1"/>
     <w:lsdException w:name="heading 1" w:uiPriority="9" w:qFormat="1"/>
     <w:lsdException w:name="heading 2" w:semiHidden="1" w:uiPriority="9" w:unhideWhenUsed="1" w:qFormat="1"/>
@@ -1014,20 +1040,18 @@
     <w:lsdException w:name="List Table 5 Dark Accent 6" w:uiPriority="50"/>
     <w:lsdException w:name="List Table 6 Colorful Accent 6" w:uiPriority="51"/>
     <w:lsdException w:name="List Table 7 Colorful Accent 6" w:uiPriority="52"/>
-    <w:lsdException w:name="Mention" w:semiHidden="1" w:unhideWhenUsed="1"/>
-    <w:lsdException w:name="Smart Hyperlink" w:semiHidden="1" w:unhideWhenUsed="1"/>
   </w:latentStyles>
   <w:style w:type="paragraph" w:default="1" w:styleId="Normal">
     <w:name w:val="Normal"/>
     <w:qFormat/>
   </w:style>
-  <w:style w:type="character" w:default="1" w:styleId="Fuentedeprrafopredeter">
+  <w:style w:type="character" w:default="1" w:styleId="DefaultParagraphFont">
     <w:name w:val="Default Paragraph Font"/>
     <w:uiPriority w:val="1"/>
     <w:semiHidden/>
     <w:unhideWhenUsed/>
   </w:style>
-  <w:style w:type="table" w:default="1" w:styleId="Tablanormal">
+  <w:style w:type="table" w:default="1" w:styleId="TableNormal">
     <w:name w:val="Normal Table"/>
     <w:uiPriority w:val="99"/>
     <w:semiHidden/>
@@ -1042,22 +1066,21 @@
       </w:tblCellMar>
     </w:tblPr>
   </w:style>
-  <w:style w:type="numbering" w:default="1" w:styleId="Sinlista">
+  <w:style w:type="numbering" w:default="1" w:styleId="NoList">
     <w:name w:val="No List"/>
     <w:uiPriority w:val="99"/>
     <w:semiHidden/>
     <w:unhideWhenUsed/>
   </w:style>
-  <w:style w:type="table" w:styleId="Cuadrculadetablaclara">
+  <w:style w:type="table" w:styleId="TableGridLight">
     <w:name w:val="Grid Table Light"/>
-    <w:basedOn w:val="Tablanormal"/>
+    <w:basedOn w:val="TableNormal"/>
     <w:uiPriority w:val="40"/>
     <w:rsid w:val="000807C7"/>
     <w:pPr>
       <w:spacing w:after="0" w:line="240" w:lineRule="auto"/>
     </w:pPr>
     <w:tblPr>
-      <w:tblInd w:w="0" w:type="dxa"/>
       <w:tblBorders>
         <w:top w:val="single" w:sz="4" w:space="0" w:color="BFBFBF" w:themeColor="background1" w:themeShade="BF"/>
         <w:left w:val="single" w:sz="4" w:space="0" w:color="BFBFBF" w:themeColor="background1" w:themeShade="BF"/>
@@ -1066,17 +1089,11 @@
         <w:insideH w:val="single" w:sz="4" w:space="0" w:color="BFBFBF" w:themeColor="background1" w:themeShade="BF"/>
         <w:insideV w:val="single" w:sz="4" w:space="0" w:color="BFBFBF" w:themeColor="background1" w:themeShade="BF"/>
       </w:tblBorders>
-      <w:tblCellMar>
-        <w:top w:w="0" w:type="dxa"/>
-        <w:left w:w="108" w:type="dxa"/>
-        <w:bottom w:w="0" w:type="dxa"/>
-        <w:right w:w="108" w:type="dxa"/>
-      </w:tblCellMar>
     </w:tblPr>
   </w:style>
-  <w:style w:type="table" w:styleId="Tablanormal1">
+  <w:style w:type="table" w:styleId="PlainTable1">
     <w:name w:val="Plain Table 1"/>
-    <w:basedOn w:val="Tablanormal"/>
+    <w:basedOn w:val="TableNormal"/>
     <w:uiPriority w:val="41"/>
     <w:rsid w:val="000807C7"/>
     <w:pPr>
@@ -1085,7 +1102,6 @@
     <w:tblPr>
       <w:tblStyleRowBandSize w:val="1"/>
       <w:tblStyleColBandSize w:val="1"/>
-      <w:tblInd w:w="0" w:type="dxa"/>
       <w:tblBorders>
         <w:top w:val="single" w:sz="4" w:space="0" w:color="BFBFBF" w:themeColor="background1" w:themeShade="BF"/>
         <w:left w:val="single" w:sz="4" w:space="0" w:color="BFBFBF" w:themeColor="background1" w:themeShade="BF"/>
@@ -1094,12 +1110,6 @@
         <w:insideH w:val="single" w:sz="4" w:space="0" w:color="BFBFBF" w:themeColor="background1" w:themeShade="BF"/>
         <w:insideV w:val="single" w:sz="4" w:space="0" w:color="BFBFBF" w:themeColor="background1" w:themeShade="BF"/>
       </w:tblBorders>
-      <w:tblCellMar>
-        <w:top w:w="0" w:type="dxa"/>
-        <w:left w:w="108" w:type="dxa"/>
-        <w:bottom w:w="0" w:type="dxa"/>
-        <w:right w:w="108" w:type="dxa"/>
-      </w:tblCellMar>
     </w:tblPr>
     <w:tblStylePr w:type="firstRow">
       <w:rPr>
@@ -1144,9 +1154,9 @@
       </w:tcPr>
     </w:tblStylePr>
   </w:style>
-  <w:style w:type="table" w:styleId="Tablanormal5">
+  <w:style w:type="table" w:styleId="PlainTable5">
     <w:name w:val="Plain Table 5"/>
-    <w:basedOn w:val="Tablanormal"/>
+    <w:basedOn w:val="TableNormal"/>
     <w:uiPriority w:val="45"/>
     <w:rsid w:val="000807C7"/>
     <w:pPr>
@@ -1155,13 +1165,6 @@
     <w:tblPr>
       <w:tblStyleRowBandSize w:val="1"/>
       <w:tblStyleColBandSize w:val="1"/>
-      <w:tblInd w:w="0" w:type="dxa"/>
-      <w:tblCellMar>
-        <w:top w:w="0" w:type="dxa"/>
-        <w:left w:w="108" w:type="dxa"/>
-        <w:bottom w:w="0" w:type="dxa"/>
-        <w:right w:w="108" w:type="dxa"/>
-      </w:tblCellMar>
     </w:tblPr>
     <w:tblStylePr w:type="firstRow">
       <w:rPr>
@@ -1271,9 +1274,9 @@
       </w:tcPr>
     </w:tblStylePr>
   </w:style>
-  <w:style w:type="table" w:styleId="Tablanormal2">
+  <w:style w:type="table" w:styleId="PlainTable2">
     <w:name w:val="Plain Table 2"/>
-    <w:basedOn w:val="Tablanormal"/>
+    <w:basedOn w:val="TableNormal"/>
     <w:uiPriority w:val="42"/>
     <w:rsid w:val="000807C7"/>
     <w:pPr>
@@ -1282,17 +1285,10 @@
     <w:tblPr>
       <w:tblStyleRowBandSize w:val="1"/>
       <w:tblStyleColBandSize w:val="1"/>
-      <w:tblInd w:w="0" w:type="dxa"/>
       <w:tblBorders>
         <w:top w:val="single" w:sz="4" w:space="0" w:color="7F7F7F" w:themeColor="text1" w:themeTint="80"/>
         <w:bottom w:val="single" w:sz="4" w:space="0" w:color="7F7F7F" w:themeColor="text1" w:themeTint="80"/>
       </w:tblBorders>
-      <w:tblCellMar>
-        <w:top w:w="0" w:type="dxa"/>
-        <w:left w:w="108" w:type="dxa"/>
-        <w:bottom w:w="0" w:type="dxa"/>
-        <w:right w:w="108" w:type="dxa"/>
-      </w:tblCellMar>
     </w:tblPr>
     <w:tblStylePr w:type="firstRow">
       <w:rPr>
@@ -1358,9 +1354,9 @@
       </w:tcPr>
     </w:tblStylePr>
   </w:style>
-  <w:style w:type="table" w:styleId="Tablanormal3">
+  <w:style w:type="table" w:styleId="PlainTable3">
     <w:name w:val="Plain Table 3"/>
-    <w:basedOn w:val="Tablanormal"/>
+    <w:basedOn w:val="TableNormal"/>
     <w:uiPriority w:val="43"/>
     <w:rsid w:val="000807C7"/>
     <w:pPr>
@@ -1369,13 +1365,6 @@
     <w:tblPr>
       <w:tblStyleRowBandSize w:val="1"/>
       <w:tblStyleColBandSize w:val="1"/>
-      <w:tblInd w:w="0" w:type="dxa"/>
-      <w:tblCellMar>
-        <w:top w:w="0" w:type="dxa"/>
-        <w:left w:w="108" w:type="dxa"/>
-        <w:bottom w:w="0" w:type="dxa"/>
-        <w:right w:w="108" w:type="dxa"/>
-      </w:tblCellMar>
     </w:tblPr>
     <w:tblStylePr w:type="firstRow">
       <w:rPr>
@@ -1458,9 +1447,9 @@
       </w:tcPr>
     </w:tblStylePr>
   </w:style>
-  <w:style w:type="table" w:styleId="Tablanormal4">
+  <w:style w:type="table" w:styleId="PlainTable4">
     <w:name w:val="Plain Table 4"/>
-    <w:basedOn w:val="Tablanormal"/>
+    <w:basedOn w:val="TableNormal"/>
     <w:uiPriority w:val="44"/>
     <w:rsid w:val="000807C7"/>
     <w:pPr>
@@ -1469,13 +1458,6 @@
     <w:tblPr>
       <w:tblStyleRowBandSize w:val="1"/>
       <w:tblStyleColBandSize w:val="1"/>
-      <w:tblInd w:w="0" w:type="dxa"/>
-      <w:tblCellMar>
-        <w:top w:w="0" w:type="dxa"/>
-        <w:left w:w="108" w:type="dxa"/>
-        <w:bottom w:w="0" w:type="dxa"/>
-        <w:right w:w="108" w:type="dxa"/>
-      </w:tblCellMar>
     </w:tblPr>
     <w:tblStylePr w:type="firstRow">
       <w:rPr>
@@ -1514,9 +1496,9 @@
       </w:tcPr>
     </w:tblStylePr>
   </w:style>
-  <w:style w:type="table" w:styleId="Tabladecuadrcula1clara">
+  <w:style w:type="table" w:styleId="GridTable1Light">
     <w:name w:val="Grid Table 1 Light"/>
-    <w:basedOn w:val="Tablanormal"/>
+    <w:basedOn w:val="TableNormal"/>
     <w:uiPriority w:val="46"/>
     <w:rsid w:val="000807C7"/>
     <w:pPr>
@@ -1525,7 +1507,6 @@
     <w:tblPr>
       <w:tblStyleRowBandSize w:val="1"/>
       <w:tblStyleColBandSize w:val="1"/>
-      <w:tblInd w:w="0" w:type="dxa"/>
       <w:tblBorders>
         <w:top w:val="single" w:sz="4" w:space="0" w:color="999999" w:themeColor="text1" w:themeTint="66"/>
         <w:left w:val="single" w:sz="4" w:space="0" w:color="999999" w:themeColor="text1" w:themeTint="66"/>
@@ -1534,12 +1515,6 @@
         <w:insideH w:val="single" w:sz="4" w:space="0" w:color="999999" w:themeColor="text1" w:themeTint="66"/>
         <w:insideV w:val="single" w:sz="4" w:space="0" w:color="999999" w:themeColor="text1" w:themeTint="66"/>
       </w:tblBorders>
-      <w:tblCellMar>
-        <w:top w:w="0" w:type="dxa"/>
-        <w:left w:w="108" w:type="dxa"/>
-        <w:bottom w:w="0" w:type="dxa"/>
-        <w:right w:w="108" w:type="dxa"/>
-      </w:tblCellMar>
     </w:tblPr>
     <w:tblStylePr w:type="firstRow">
       <w:rPr>
@@ -1578,9 +1553,9 @@
       </w:rPr>
     </w:tblStylePr>
   </w:style>
-  <w:style w:type="table" w:styleId="Tabladecuadrcula1clara-nfasis1">
+  <w:style w:type="table" w:styleId="GridTable1Light-Accent1">
     <w:name w:val="Grid Table 1 Light Accent 1"/>
-    <w:basedOn w:val="Tablanormal"/>
+    <w:basedOn w:val="TableNormal"/>
     <w:uiPriority w:val="46"/>
     <w:rsid w:val="000807C7"/>
     <w:pPr>
@@ -1589,7 +1564,6 @@
     <w:tblPr>
       <w:tblStyleRowBandSize w:val="1"/>
       <w:tblStyleColBandSize w:val="1"/>
-      <w:tblInd w:w="0" w:type="dxa"/>
       <w:tblBorders>
         <w:top w:val="single" w:sz="4" w:space="0" w:color="BDD6EE" w:themeColor="accent1" w:themeTint="66"/>
         <w:left w:val="single" w:sz="4" w:space="0" w:color="BDD6EE" w:themeColor="accent1" w:themeTint="66"/>
@@ -1598,12 +1572,6 @@
         <w:insideH w:val="single" w:sz="4" w:space="0" w:color="BDD6EE" w:themeColor="accent1" w:themeTint="66"/>
         <w:insideV w:val="single" w:sz="4" w:space="0" w:color="BDD6EE" w:themeColor="accent1" w:themeTint="66"/>
       </w:tblBorders>
-      <w:tblCellMar>
-        <w:top w:w="0" w:type="dxa"/>
-        <w:left w:w="108" w:type="dxa"/>
-        <w:bottom w:w="0" w:type="dxa"/>
-        <w:right w:w="108" w:type="dxa"/>
-      </w:tblCellMar>
     </w:tblPr>
     <w:tblStylePr w:type="firstRow">
       <w:rPr>
@@ -1642,9 +1610,9 @@
       </w:rPr>
     </w:tblStylePr>
   </w:style>
-  <w:style w:type="table" w:styleId="Tabladecuadrcula1clara-nfasis3">
+  <w:style w:type="table" w:styleId="GridTable1Light-Accent3">
     <w:name w:val="Grid Table 1 Light Accent 3"/>
-    <w:basedOn w:val="Tablanormal"/>
+    <w:basedOn w:val="TableNormal"/>
     <w:uiPriority w:val="46"/>
     <w:rsid w:val="000807C7"/>
     <w:pPr>
@@ -1653,7 +1621,6 @@
     <w:tblPr>
       <w:tblStyleRowBandSize w:val="1"/>
       <w:tblStyleColBandSize w:val="1"/>
-      <w:tblInd w:w="0" w:type="dxa"/>
       <w:tblBorders>
         <w:top w:val="single" w:sz="4" w:space="0" w:color="DBDBDB" w:themeColor="accent3" w:themeTint="66"/>
         <w:left w:val="single" w:sz="4" w:space="0" w:color="DBDBDB" w:themeColor="accent3" w:themeTint="66"/>
@@ -1662,12 +1629,6 @@
         <w:insideH w:val="single" w:sz="4" w:space="0" w:color="DBDBDB" w:themeColor="accent3" w:themeTint="66"/>
         <w:insideV w:val="single" w:sz="4" w:space="0" w:color="DBDBDB" w:themeColor="accent3" w:themeTint="66"/>
       </w:tblBorders>
-      <w:tblCellMar>
-        <w:top w:w="0" w:type="dxa"/>
-        <w:left w:w="108" w:type="dxa"/>
-        <w:bottom w:w="0" w:type="dxa"/>
-        <w:right w:w="108" w:type="dxa"/>
-      </w:tblCellMar>
     </w:tblPr>
     <w:tblStylePr w:type="firstRow">
       <w:rPr>
@@ -1706,9 +1667,9 @@
       </w:rPr>
     </w:tblStylePr>
   </w:style>
-  <w:style w:type="table" w:styleId="Tabladecuadrcula1clara-nfasis6">
+  <w:style w:type="table" w:styleId="GridTable1Light-Accent6">
     <w:name w:val="Grid Table 1 Light Accent 6"/>
-    <w:basedOn w:val="Tablanormal"/>
+    <w:basedOn w:val="TableNormal"/>
     <w:uiPriority w:val="46"/>
     <w:rsid w:val="000807C7"/>
     <w:pPr>
@@ -1717,7 +1678,6 @@
     <w:tblPr>
       <w:tblStyleRowBandSize w:val="1"/>
       <w:tblStyleColBandSize w:val="1"/>
-      <w:tblInd w:w="0" w:type="dxa"/>
       <w:tblBorders>
         <w:top w:val="single" w:sz="4" w:space="0" w:color="C5E0B3" w:themeColor="accent6" w:themeTint="66"/>
         <w:left w:val="single" w:sz="4" w:space="0" w:color="C5E0B3" w:themeColor="accent6" w:themeTint="66"/>
@@ -1726,12 +1686,6 @@
         <w:insideH w:val="single" w:sz="4" w:space="0" w:color="C5E0B3" w:themeColor="accent6" w:themeTint="66"/>
         <w:insideV w:val="single" w:sz="4" w:space="0" w:color="C5E0B3" w:themeColor="accent6" w:themeTint="66"/>
       </w:tblBorders>
-      <w:tblCellMar>
-        <w:top w:w="0" w:type="dxa"/>
-        <w:left w:w="108" w:type="dxa"/>
-        <w:bottom w:w="0" w:type="dxa"/>
-        <w:right w:w="108" w:type="dxa"/>
-      </w:tblCellMar>
     </w:tblPr>
     <w:tblStylePr w:type="firstRow">
       <w:rPr>
@@ -1770,9 +1724,9 @@
       </w:rPr>
     </w:tblStylePr>
   </w:style>
-  <w:style w:type="table" w:styleId="Tabladelista6concolores-nfasis3">
+  <w:style w:type="table" w:styleId="ListTable6Colorful-Accent3">
     <w:name w:val="List Table 6 Colorful Accent 3"/>
-    <w:basedOn w:val="Tablanormal"/>
+    <w:basedOn w:val="TableNormal"/>
     <w:uiPriority w:val="51"/>
     <w:rsid w:val="000807C7"/>
     <w:pPr>
@@ -1784,17 +1738,10 @@
     <w:tblPr>
       <w:tblStyleRowBandSize w:val="1"/>
       <w:tblStyleColBandSize w:val="1"/>
-      <w:tblInd w:w="0" w:type="dxa"/>
       <w:tblBorders>
         <w:top w:val="single" w:sz="4" w:space="0" w:color="A5A5A5" w:themeColor="accent3"/>
         <w:bottom w:val="single" w:sz="4" w:space="0" w:color="A5A5A5" w:themeColor="accent3"/>
       </w:tblBorders>
-      <w:tblCellMar>
-        <w:top w:w="0" w:type="dxa"/>
-        <w:left w:w="108" w:type="dxa"/>
-        <w:bottom w:w="0" w:type="dxa"/>
-        <w:right w:w="108" w:type="dxa"/>
-      </w:tblCellMar>
     </w:tblPr>
     <w:tblStylePr w:type="firstRow">
       <w:rPr>
@@ -1845,9 +1792,9 @@
       </w:tcPr>
     </w:tblStylePr>
   </w:style>
-  <w:style w:type="table" w:styleId="Tabladelista7concolores-nfasis6">
+  <w:style w:type="table" w:styleId="ListTable7Colorful-Accent6">
     <w:name w:val="List Table 7 Colorful Accent 6"/>
-    <w:basedOn w:val="Tablanormal"/>
+    <w:basedOn w:val="TableNormal"/>
     <w:uiPriority w:val="52"/>
     <w:rsid w:val="000807C7"/>
     <w:pPr>
@@ -1859,13 +1806,6 @@
     <w:tblPr>
       <w:tblStyleRowBandSize w:val="1"/>
       <w:tblStyleColBandSize w:val="1"/>
-      <w:tblInd w:w="0" w:type="dxa"/>
-      <w:tblCellMar>
-        <w:top w:w="0" w:type="dxa"/>
-        <w:left w:w="108" w:type="dxa"/>
-        <w:bottom w:w="0" w:type="dxa"/>
-        <w:right w:w="108" w:type="dxa"/>
-      </w:tblCellMar>
     </w:tblPr>
     <w:tblStylePr w:type="firstRow">
       <w:rPr>
@@ -1975,9 +1915,9 @@
       </w:tcPr>
     </w:tblStylePr>
   </w:style>
-  <w:style w:type="table" w:styleId="Tabladelista3-nfasis1">
+  <w:style w:type="table" w:styleId="ListTable3-Accent1">
     <w:name w:val="List Table 3 Accent 1"/>
-    <w:basedOn w:val="Tablanormal"/>
+    <w:basedOn w:val="TableNormal"/>
     <w:uiPriority w:val="48"/>
     <w:rsid w:val="000807C7"/>
     <w:pPr>
@@ -1986,19 +1926,12 @@
     <w:tblPr>
       <w:tblStyleRowBandSize w:val="1"/>
       <w:tblStyleColBandSize w:val="1"/>
-      <w:tblInd w:w="0" w:type="dxa"/>
       <w:tblBorders>
         <w:top w:val="single" w:sz="4" w:space="0" w:color="5B9BD5" w:themeColor="accent1"/>
         <w:left w:val="single" w:sz="4" w:space="0" w:color="5B9BD5" w:themeColor="accent1"/>
         <w:bottom w:val="single" w:sz="4" w:space="0" w:color="5B9BD5" w:themeColor="accent1"/>
         <w:right w:val="single" w:sz="4" w:space="0" w:color="5B9BD5" w:themeColor="accent1"/>
       </w:tblBorders>
-      <w:tblCellMar>
-        <w:top w:w="0" w:type="dxa"/>
-        <w:left w:w="108" w:type="dxa"/>
-        <w:bottom w:w="0" w:type="dxa"/>
-        <w:right w:w="108" w:type="dxa"/>
-      </w:tblCellMar>
     </w:tblPr>
     <w:tblStylePr w:type="firstRow">
       <w:rPr>
@@ -2106,16 +2039,15 @@
       </w:tcPr>
     </w:tblStylePr>
   </w:style>
-  <w:style w:type="table" w:styleId="Tablaconcuadrcula">
+  <w:style w:type="table" w:styleId="TableGrid">
     <w:name w:val="Table Grid"/>
-    <w:basedOn w:val="Tablanormal"/>
+    <w:basedOn w:val="TableNormal"/>
     <w:uiPriority w:val="39"/>
     <w:rsid w:val="000807C7"/>
     <w:pPr>
       <w:spacing w:after="0" w:line="240" w:lineRule="auto"/>
     </w:pPr>
     <w:tblPr>
-      <w:tblInd w:w="0" w:type="dxa"/>
       <w:tblBorders>
         <w:top w:val="single" w:sz="4" w:space="0" w:color="auto"/>
         <w:left w:val="single" w:sz="4" w:space="0" w:color="auto"/>
@@ -2124,12 +2056,6 @@
         <w:insideH w:val="single" w:sz="4" w:space="0" w:color="auto"/>
         <w:insideV w:val="single" w:sz="4" w:space="0" w:color="auto"/>
       </w:tblBorders>
-      <w:tblCellMar>
-        <w:top w:w="0" w:type="dxa"/>
-        <w:left w:w="108" w:type="dxa"/>
-        <w:bottom w:w="0" w:type="dxa"/>
-        <w:right w:w="108" w:type="dxa"/>
-      </w:tblCellMar>
     </w:tblPr>
   </w:style>
 </w:styles>

</xml_diff>